<commit_message>
Update database and controller to allow multiple types of briefs. I also finished the reply brief creation.
</commit_message>
<xml_diff>
--- a/BriefAssistant/replyBriefTemplate.docx
+++ b/BriefAssistant/replyBriefTemplate.docx
@@ -20,23 +20,7 @@
         <w:jc w:val="center"/>
       </w:pPr>
       <w:r>
-        <w:t xml:space="preserve">C O U R </w:t>
-      </w:r>
-      <w:proofErr w:type="gramStart"/>
-      <w:r>
-        <w:t>T  O</w:t>
-      </w:r>
-      <w:proofErr w:type="gramEnd"/>
-      <w:r>
-        <w:t xml:space="preserve"> F  A P </w:t>
-      </w:r>
-      <w:proofErr w:type="spellStart"/>
-      <w:r>
-        <w:t>P</w:t>
-      </w:r>
-      <w:proofErr w:type="spellEnd"/>
-      <w:r>
-        <w:t xml:space="preserve"> E A L S</w:t>
+        <w:t>C O U R T  O F  A P P E A L S</w:t>
       </w:r>
     </w:p>
     <w:p>
@@ -58,30 +42,19 @@
           </w:placeholder>
           <w:text/>
         </w:sdtPr>
+        <w:sdtEndPr/>
         <w:sdtContent>
           <w:r>
             <w:rPr>
               <w:caps/>
             </w:rPr>
-            <w:t>&lt;Content Select=”./Appella</w:t>
+            <w:t>&lt;Content Select=”.</w:t>
           </w:r>
           <w:r>
             <w:rPr>
               <w:caps/>
             </w:rPr>
-            <w:t>t</w:t>
-          </w:r>
-          <w:r>
-            <w:rPr>
-              <w:caps/>
-            </w:rPr>
-            <w:t>e</w:t>
-          </w:r>
-          <w:r>
-            <w:rPr>
-              <w:caps/>
-            </w:rPr>
-            <w:t>Case/District” /&gt;</w:t>
+            <w:t>/District” /&gt;</w:t>
           </w:r>
         </w:sdtContent>
       </w:sdt>
@@ -108,22 +81,10 @@
           </w:placeholder>
           <w:text/>
         </w:sdtPr>
+        <w:sdtEndPr/>
         <w:sdtContent>
           <w:r>
-            <w:t>&lt;Content Select=”</w:t>
-          </w:r>
-          <w:proofErr w:type="gramStart"/>
-          <w:r>
-            <w:t>./</w:t>
-          </w:r>
-          <w:proofErr w:type="spellStart"/>
-          <w:proofErr w:type="gramEnd"/>
-          <w:r>
-            <w:t>AppellateCourtCaseNumber</w:t>
-          </w:r>
-          <w:proofErr w:type="spellEnd"/>
-          <w:r>
-            <w:t>” /&gt;</w:t>
+            <w:t>&lt;Content Select=”./AppellateCourtCaseNumber” /&gt;</w:t>
           </w:r>
         </w:sdtContent>
       </w:sdt>
@@ -165,21 +126,14 @@
           </w:placeholder>
           <w:text/>
         </w:sdtPr>
+        <w:sdtEndPr/>
         <w:sdtContent>
           <w:r>
             <w:rPr>
               <w:caps/>
             </w:rPr>
-            <w:t>&lt;Content Select=”</w:t>
-          </w:r>
-          <w:proofErr w:type="gramStart"/>
-          <w:r>
-            <w:rPr>
-              <w:caps/>
-            </w:rPr>
-            <w:t>./</w:t>
-          </w:r>
-          <w:proofErr w:type="gramEnd"/>
+            <w:t>&lt;Content Select=”./</w:t>
+          </w:r>
           <w:r>
             <w:rPr>
               <w:caps/>
@@ -224,22 +178,10 @@
           </w:placeholder>
           <w:text/>
         </w:sdtPr>
+        <w:sdtEndPr/>
         <w:sdtContent>
           <w:r>
-            <w:t>&lt;Content Select=”</w:t>
-          </w:r>
-          <w:proofErr w:type="gramStart"/>
-          <w:r>
-            <w:t>./</w:t>
-          </w:r>
-          <w:proofErr w:type="spellStart"/>
-          <w:proofErr w:type="gramEnd"/>
-          <w:r>
-            <w:t>TopRole</w:t>
-          </w:r>
-          <w:proofErr w:type="spellEnd"/>
-          <w:r>
-            <w:t>” /&gt;</w:t>
+            <w:t>&lt;Content Select=”./TopRole” /&gt;</w:t>
           </w:r>
         </w:sdtContent>
       </w:sdt>
@@ -258,14 +200,7 @@
       </w:pPr>
       <w:r>
         <w:tab/>
-      </w:r>
-      <w:proofErr w:type="gramStart"/>
-      <w:r>
-        <w:t>v</w:t>
-      </w:r>
-      <w:proofErr w:type="gramEnd"/>
-      <w:r>
-        <w:t>.</w:t>
+        <w:t>v.</w:t>
       </w:r>
     </w:p>
     <w:p>
@@ -288,21 +223,14 @@
           </w:placeholder>
           <w:text/>
         </w:sdtPr>
+        <w:sdtEndPr/>
         <w:sdtContent>
           <w:r>
             <w:rPr>
               <w:caps/>
             </w:rPr>
-            <w:t>&lt;Content Select=”</w:t>
-          </w:r>
-          <w:proofErr w:type="gramStart"/>
-          <w:r>
-            <w:rPr>
-              <w:caps/>
-            </w:rPr>
-            <w:t>./</w:t>
-          </w:r>
-          <w:proofErr w:type="gramEnd"/>
+            <w:t>&lt;Content Select=”./</w:t>
+          </w:r>
           <w:r>
             <w:rPr>
               <w:caps/>
@@ -347,22 +275,10 @@
           </w:placeholder>
           <w:text/>
         </w:sdtPr>
+        <w:sdtEndPr/>
         <w:sdtContent>
           <w:r>
-            <w:t>&lt;Content Select=”</w:t>
-          </w:r>
-          <w:proofErr w:type="gramStart"/>
-          <w:r>
-            <w:t>./</w:t>
-          </w:r>
-          <w:proofErr w:type="spellStart"/>
-          <w:proofErr w:type="gramEnd"/>
-          <w:r>
-            <w:t>BottomRole</w:t>
-          </w:r>
-          <w:proofErr w:type="spellEnd"/>
-          <w:r>
-            <w:t>” /&gt;</w:t>
+            <w:t>&lt;Content Select=”./BottomRole” /&gt;</w:t>
           </w:r>
         </w:sdtContent>
       </w:sdt>
@@ -442,6 +358,7 @@
           </w:placeholder>
           <w:text/>
         </w:sdtPr>
+        <w:sdtEndPr/>
         <w:sdtContent>
           <w:r>
             <w:rPr>
@@ -491,12 +408,19 @@
           </w:placeholder>
           <w:text/>
         </w:sdtPr>
+        <w:sdtEndPr/>
         <w:sdtContent>
           <w:r>
             <w:rPr>
               <w:caps/>
             </w:rPr>
-            <w:t>&lt;Content Select=”./Appellant/Name” /&gt;</w:t>
+            <w:t>&lt;Content Select=”./ContactInfo</w:t>
+          </w:r>
+          <w:r>
+            <w:rPr>
+              <w:caps/>
+            </w:rPr>
+            <w:t>/Name” /&gt;</w:t>
           </w:r>
         </w:sdtContent>
       </w:sdt>
@@ -554,17 +478,10 @@
           </w:placeholder>
           <w:text/>
         </w:sdtPr>
+        <w:sdtEndPr/>
         <w:sdtContent>
           <w:r>
-            <w:t>&lt;Content Select=”./</w:t>
-          </w:r>
-          <w:proofErr w:type="spellStart"/>
-          <w:r>
-            <w:t>CircuitCourtCase</w:t>
-          </w:r>
-          <w:proofErr w:type="spellEnd"/>
-          <w:r>
-            <w:t>/County” /&gt;</w:t>
+            <w:t>&lt;Content Select=”./CircuitCourtCase/County” /&gt;</w:t>
           </w:r>
         </w:sdtContent>
       </w:sdt>
@@ -582,25 +499,19 @@
           </w:placeholder>
           <w:text/>
         </w:sdtPr>
+        <w:sdtEndPr/>
         <w:sdtContent>
           <w:r>
-            <w:t>&lt;Content Select=”./</w:t>
-          </w:r>
-          <w:proofErr w:type="spellStart"/>
-          <w:r>
-            <w:t>CircuitCourtCase</w:t>
-          </w:r>
-          <w:proofErr w:type="spellEnd"/>
-          <w:r>
-            <w:t>/</w:t>
-          </w:r>
-          <w:proofErr w:type="spellStart"/>
-          <w:r>
-            <w:t>CircuitCourtCaseNumber</w:t>
-          </w:r>
-          <w:proofErr w:type="spellEnd"/>
-          <w:r>
-            <w:t>” /&gt;</w:t>
+            <w:t>&lt;Content Select=”./C</w:t>
+          </w:r>
+          <w:r>
+            <w:t>ircuitCourtCase</w:t>
+          </w:r>
+          <w:r>
+            <w:t>/Case</w:t>
+          </w:r>
+          <w:r>
+            <w:t>Number” /&gt;</w:t>
           </w:r>
         </w:sdtContent>
       </w:sdt>
@@ -623,25 +534,10 @@
           </w:placeholder>
           <w:text/>
         </w:sdtPr>
+        <w:sdtEndPr/>
         <w:sdtContent>
           <w:r>
-            <w:t>&lt;Content Select=”./</w:t>
-          </w:r>
-          <w:proofErr w:type="spellStart"/>
-          <w:r>
-            <w:t>CircuitCourtCase</w:t>
-          </w:r>
-          <w:proofErr w:type="spellEnd"/>
-          <w:r>
-            <w:t>/</w:t>
-          </w:r>
-          <w:proofErr w:type="spellStart"/>
-          <w:r>
-            <w:t>JudgeFirstName</w:t>
-          </w:r>
-          <w:proofErr w:type="spellEnd"/>
-          <w:r>
-            <w:t>” /&gt;</w:t>
+            <w:t>&lt;Content Select=”./CircuitCourtCase/JudgeFirstName” /&gt;</w:t>
           </w:r>
         </w:sdtContent>
       </w:sdt>
@@ -656,25 +552,10 @@
           </w:placeholder>
           <w:text/>
         </w:sdtPr>
+        <w:sdtEndPr/>
         <w:sdtContent>
           <w:r>
-            <w:t>&lt;Content Select=”./</w:t>
-          </w:r>
-          <w:proofErr w:type="spellStart"/>
-          <w:r>
-            <w:t>CircuitCourtCase</w:t>
-          </w:r>
-          <w:proofErr w:type="spellEnd"/>
-          <w:r>
-            <w:t>/</w:t>
-          </w:r>
-          <w:proofErr w:type="spellStart"/>
-          <w:r>
-            <w:t>JudgeLastName</w:t>
-          </w:r>
-          <w:proofErr w:type="spellEnd"/>
-          <w:r>
-            <w:t>” /&gt;</w:t>
+            <w:t>&lt;Content Select=”./CircuitCourtCase/JudgeLastName” /&gt;</w:t>
           </w:r>
         </w:sdtContent>
       </w:sdt>
@@ -711,6 +592,7 @@
         </w:placeholder>
         <w:text/>
       </w:sdtPr>
+      <w:sdtEndPr/>
       <w:sdtContent>
         <w:p>
           <w:pPr>
@@ -723,7 +605,25 @@
             <w:rPr>
               <w:caps/>
             </w:rPr>
-            <w:t>&lt;Content Select=”./Appellant/Name” /&gt;</w:t>
+            <w:t>&lt;Con</w:t>
+          </w:r>
+          <w:r>
+            <w:rPr>
+              <w:caps/>
+            </w:rPr>
+            <w:t>tent</w:t>
+          </w:r>
+          <w:r>
+            <w:rPr>
+              <w:caps/>
+            </w:rPr>
+            <w:t xml:space="preserve"> Select=”./ContactInfo</w:t>
+          </w:r>
+          <w:r>
+            <w:rPr>
+              <w:caps/>
+            </w:rPr>
+            <w:t>/Name” /&gt;</w:t>
           </w:r>
         </w:p>
       </w:sdtContent>
@@ -764,9 +664,16 @@
           </w:placeholder>
           <w:text/>
         </w:sdtPr>
+        <w:sdtEndPr/>
         <w:sdtContent>
           <w:r>
-            <w:t>&lt;Content Select=”./Appellant/Address/Street” /&gt;</w:t>
+            <w:t>&lt;Content Select=”./</w:t>
+          </w:r>
+          <w:r>
+            <w:t>ContactInfo</w:t>
+          </w:r>
+          <w:r>
+            <w:t>/Address/Street” /&gt;</w:t>
           </w:r>
         </w:sdtContent>
       </w:sdt>
@@ -784,9 +691,10 @@
           </w:placeholder>
           <w:text/>
         </w:sdtPr>
+        <w:sdtEndPr/>
         <w:sdtContent>
           <w:r>
-            <w:t>&lt;Content Select=”./Appellant/Address/City” /&gt;</w:t>
+            <w:t>&lt;Content Select=”./ContactInfo/Address/City” /&gt;</w:t>
           </w:r>
         </w:sdtContent>
       </w:sdt>
@@ -801,9 +709,13 @@
           </w:placeholder>
           <w:text/>
         </w:sdtPr>
+        <w:sdtEndPr/>
         <w:sdtContent>
           <w:r>
-            <w:t>&lt;Content Select=”./Appellant/Address/State” /&gt;</w:t>
+            <w:t>&lt;Content Select=”./ContactInfo</w:t>
+          </w:r>
+          <w:r>
+            <w:t>/Address/State” /&gt;</w:t>
           </w:r>
         </w:sdtContent>
       </w:sdt>
@@ -818,9 +730,13 @@
           </w:placeholder>
           <w:text/>
         </w:sdtPr>
+        <w:sdtEndPr/>
         <w:sdtContent>
           <w:r>
-            <w:t>&lt;Content Select=”./Appellant/Address/Zip” /&gt;</w:t>
+            <w:t>&lt;Content Select=”./ContactInfo</w:t>
+          </w:r>
+          <w:r>
+            <w:t>/Address/Zip” /&gt;</w:t>
           </w:r>
         </w:sdtContent>
       </w:sdt>
@@ -833,6 +749,7 @@
         </w:placeholder>
         <w:text/>
       </w:sdtPr>
+      <w:sdtEndPr/>
       <w:sdtContent>
         <w:p>
           <w:pPr>
@@ -840,7 +757,10 @@
             <w:ind w:left="1440" w:firstLine="720"/>
           </w:pPr>
           <w:r>
-            <w:t>&lt;Content Select=”./Appellant/Phone” /&gt;</w:t>
+            <w:t>&lt;Content Select=”./ContactInfo</w:t>
+          </w:r>
+          <w:r>
+            <w:t>/Phone” /&gt;</w:t>
           </w:r>
         </w:p>
       </w:sdtContent>
@@ -853,6 +773,7 @@
         </w:placeholder>
         <w:text/>
       </w:sdtPr>
+      <w:sdtEndPr/>
       <w:sdtContent>
         <w:p>
           <w:pPr>
@@ -860,7 +781,10 @@
             <w:ind w:left="1440" w:firstLine="720"/>
           </w:pPr>
           <w:r>
-            <w:t>&lt;Content Select=”./Appellant/Email” /&gt;</w:t>
+            <w:t>&lt;Content Select=”./ContactInfo</w:t>
+          </w:r>
+          <w:r>
+            <w:t>/Email” /&gt;</w:t>
           </w:r>
         </w:p>
       </w:sdtContent>
@@ -884,20 +808,13 @@
           </w:placeholder>
           <w:text/>
         </w:sdtPr>
+        <w:sdtEndPr/>
         <w:sdtContent>
           <w:r>
             <w:t>&lt;Content Sel</w:t>
           </w:r>
           <w:r>
-            <w:t>ect=”./</w:t>
-          </w:r>
-          <w:proofErr w:type="spellStart"/>
-          <w:r>
-            <w:t>CircuitCourtCase</w:t>
-          </w:r>
-          <w:proofErr w:type="spellEnd"/>
-          <w:r>
-            <w:t>/Role” /&gt;</w:t>
+            <w:t>ect=”./CircuitCourtCase/Role” /&gt;</w:t>
           </w:r>
         </w:sdtContent>
       </w:sdt>
@@ -1129,21 +1046,14 @@
         </w:placeholder>
         <w:text/>
       </w:sdtPr>
+      <w:sdtEndPr/>
       <w:sdtContent>
         <w:p>
           <w:pPr>
             <w:pStyle w:val="Double"/>
           </w:pPr>
           <w:r>
-            <w:t>&lt;Content Select=”</w:t>
-          </w:r>
-          <w:proofErr w:type="gramStart"/>
-          <w:r>
-            <w:t>./</w:t>
-          </w:r>
-          <w:proofErr w:type="gramEnd"/>
-          <w:r>
-            <w:t>Argument” /&gt;</w:t>
+            <w:t>&lt;Content Select=”./Argument” /&gt;</w:t>
           </w:r>
         </w:p>
       </w:sdtContent>
@@ -1172,21 +1082,14 @@
         </w:placeholder>
         <w:text/>
       </w:sdtPr>
+      <w:sdtEndPr/>
       <w:sdtContent>
         <w:p>
           <w:pPr>
             <w:pStyle w:val="Double"/>
           </w:pPr>
           <w:r>
-            <w:t>&lt;Content Select=”</w:t>
-          </w:r>
-          <w:proofErr w:type="gramStart"/>
-          <w:r>
-            <w:t>./</w:t>
-          </w:r>
-          <w:proofErr w:type="gramEnd"/>
-          <w:r>
-            <w:t>Conclusion” /&gt;</w:t>
+            <w:t>&lt;Content Select=”./Conclusion” /&gt;</w:t>
           </w:r>
         </w:p>
       </w:sdtContent>
@@ -1256,12 +1159,25 @@
           </w:placeholder>
           <w:text/>
         </w:sdtPr>
+        <w:sdtEndPr/>
         <w:sdtContent>
           <w:r>
             <w:rPr>
               <w:caps/>
             </w:rPr>
-            <w:t>&lt;Content Select=”./Appellant/Name” /&gt;</w:t>
+            <w:t xml:space="preserve">&lt;Content </w:t>
+          </w:r>
+          <w:r>
+            <w:rPr>
+              <w:caps/>
+            </w:rPr>
+            <w:t>Select=”./ContactInfo</w:t>
+          </w:r>
+          <w:r>
+            <w:rPr>
+              <w:caps/>
+            </w:rPr>
+            <w:t>/Name” /&gt;</w:t>
           </w:r>
         </w:sdtContent>
       </w:sdt>
@@ -1286,9 +1202,16 @@
           </w:placeholder>
           <w:text/>
         </w:sdtPr>
+        <w:sdtEndPr/>
         <w:sdtContent>
           <w:r>
-            <w:t>&lt;Content Select=”./Appellant/Address/Street” /&gt;</w:t>
+            <w:t>&lt;Content Select=”./</w:t>
+          </w:r>
+          <w:r>
+            <w:t>ContactInfo</w:t>
+          </w:r>
+          <w:r>
+            <w:t>/Address/Street” /&gt;</w:t>
           </w:r>
         </w:sdtContent>
       </w:sdt>
@@ -1306,9 +1229,16 @@
           </w:placeholder>
           <w:text/>
         </w:sdtPr>
+        <w:sdtEndPr/>
         <w:sdtContent>
           <w:r>
-            <w:t>&lt;Content Select=”./Appellant/Address/City” /&gt;</w:t>
+            <w:t>&lt;Content Select=”./</w:t>
+          </w:r>
+          <w:r>
+            <w:t>ContactInfo</w:t>
+          </w:r>
+          <w:r>
+            <w:t>/Address/City” /&gt;</w:t>
           </w:r>
         </w:sdtContent>
       </w:sdt>
@@ -1323,9 +1253,16 @@
           </w:placeholder>
           <w:text/>
         </w:sdtPr>
+        <w:sdtEndPr/>
         <w:sdtContent>
           <w:r>
-            <w:t>&lt;Content Select=”./Appellant/Address/State” /&gt;</w:t>
+            <w:t>&lt;Content Select=”./</w:t>
+          </w:r>
+          <w:r>
+            <w:t>ContactInfo</w:t>
+          </w:r>
+          <w:r>
+            <w:t>/Address/State” /&gt;</w:t>
           </w:r>
         </w:sdtContent>
       </w:sdt>
@@ -1340,9 +1277,16 @@
           </w:placeholder>
           <w:text/>
         </w:sdtPr>
+        <w:sdtEndPr/>
         <w:sdtContent>
           <w:r>
-            <w:t>&lt;Content Select=”./Appellant/Address/Zip” /&gt;</w:t>
+            <w:t>&lt;Content Select=”./</w:t>
+          </w:r>
+          <w:r>
+            <w:t>ContactInfo</w:t>
+          </w:r>
+          <w:r>
+            <w:t>/Address/Zip” /&gt;</w:t>
           </w:r>
         </w:sdtContent>
       </w:sdt>
@@ -1355,6 +1299,7 @@
         </w:placeholder>
         <w:text/>
       </w:sdtPr>
+      <w:sdtEndPr/>
       <w:sdtContent>
         <w:p>
           <w:pPr>
@@ -1362,7 +1307,13 @@
             <w:ind w:left="1440" w:firstLine="720"/>
           </w:pPr>
           <w:r>
-            <w:t>&lt;Content Select=”./Appellant/Phone” /&gt;</w:t>
+            <w:t>&lt;Content Select=”./</w:t>
+          </w:r>
+          <w:r>
+            <w:t>ContactInfo</w:t>
+          </w:r>
+          <w:r>
+            <w:t>/Phone” /&gt;</w:t>
           </w:r>
         </w:p>
       </w:sdtContent>
@@ -1375,6 +1326,7 @@
         </w:placeholder>
         <w:text/>
       </w:sdtPr>
+      <w:sdtEndPr/>
       <w:sdtContent>
         <w:p>
           <w:pPr>
@@ -1382,7 +1334,13 @@
             <w:ind w:left="1440" w:firstLine="720"/>
           </w:pPr>
           <w:r>
-            <w:t>&lt;Content Select=”./Appellant/Email” /&gt;</w:t>
+            <w:t>&lt;Content Select=”./</w:t>
+          </w:r>
+          <w:r>
+            <w:t>ContactInfo</w:t>
+          </w:r>
+          <w:r>
+            <w:t>/Email” /&gt;</w:t>
           </w:r>
         </w:p>
       </w:sdtContent>
@@ -1406,26 +1364,13 @@
           </w:placeholder>
           <w:text/>
         </w:sdtPr>
+        <w:sdtEndPr/>
         <w:sdtContent>
           <w:r>
             <w:t>&lt;Content Sel</w:t>
           </w:r>
           <w:r>
-            <w:t>ect=”./</w:t>
-          </w:r>
-          <w:proofErr w:type="spellStart"/>
-          <w:r>
-            <w:t>Circuit</w:t>
-          </w:r>
-          <w:r>
-            <w:t>CourtCase</w:t>
-          </w:r>
-          <w:proofErr w:type="spellEnd"/>
-          <w:r>
-            <w:t xml:space="preserve">/Role” </w:t>
-          </w:r>
-          <w:r>
-            <w:t>/&gt;</w:t>
+            <w:t>ect=”./CircuitCourtCase/Role” /&gt;</w:t>
           </w:r>
         </w:sdtContent>
       </w:sdt>
@@ -1440,8 +1385,6 @@
       <w:pPr>
         <w:pStyle w:val="Center"/>
       </w:pPr>
-      <w:bookmarkStart w:id="3" w:name="_GoBack"/>
-      <w:bookmarkEnd w:id="3"/>
       <w:r>
         <w:lastRenderedPageBreak/>
         <w:t>CERTIFICATION</w:t>
@@ -1581,12 +1524,25 @@
           </w:placeholder>
           <w:text/>
         </w:sdtPr>
+        <w:sdtEndPr/>
         <w:sdtContent>
           <w:r>
             <w:rPr>
               <w:caps/>
             </w:rPr>
-            <w:t>&lt;Content Select=”./Appellant/Name” /&gt;</w:t>
+            <w:t>&lt;Content Select=”./</w:t>
+          </w:r>
+          <w:r>
+            <w:rPr>
+              <w:caps/>
+            </w:rPr>
+            <w:t>ContactInfo</w:t>
+          </w:r>
+          <w:r>
+            <w:rPr>
+              <w:caps/>
+            </w:rPr>
+            <w:t>/Name” /&gt;</w:t>
           </w:r>
         </w:sdtContent>
       </w:sdt>
@@ -1611,9 +1567,16 @@
           </w:placeholder>
           <w:text/>
         </w:sdtPr>
+        <w:sdtEndPr/>
         <w:sdtContent>
           <w:r>
-            <w:t>&lt;Content Select=”./Appellant/Address/Street” /&gt;</w:t>
+            <w:t>&lt;Content Select=”./</w:t>
+          </w:r>
+          <w:r>
+            <w:t>ContactInfo</w:t>
+          </w:r>
+          <w:r>
+            <w:t>/Address/Street” /&gt;</w:t>
           </w:r>
         </w:sdtContent>
       </w:sdt>
@@ -1631,9 +1594,16 @@
           </w:placeholder>
           <w:text/>
         </w:sdtPr>
+        <w:sdtEndPr/>
         <w:sdtContent>
           <w:r>
-            <w:t>&lt;Content Select=”./Appellant/Address/City” /&gt;</w:t>
+            <w:t>&lt;Content Select=”./</w:t>
+          </w:r>
+          <w:r>
+            <w:t>ContactInfo</w:t>
+          </w:r>
+          <w:r>
+            <w:t>/Address/City” /&gt;</w:t>
           </w:r>
         </w:sdtContent>
       </w:sdt>
@@ -1648,9 +1618,16 @@
           </w:placeholder>
           <w:text/>
         </w:sdtPr>
+        <w:sdtEndPr/>
         <w:sdtContent>
           <w:r>
-            <w:t>&lt;Content Select=”./Appellant/Address/State” /&gt;</w:t>
+            <w:t>&lt;Content Select=”./</w:t>
+          </w:r>
+          <w:r>
+            <w:t>ContactInfo</w:t>
+          </w:r>
+          <w:r>
+            <w:t>/Address/State” /&gt;</w:t>
           </w:r>
         </w:sdtContent>
       </w:sdt>
@@ -1665,9 +1642,16 @@
           </w:placeholder>
           <w:text/>
         </w:sdtPr>
+        <w:sdtEndPr/>
         <w:sdtContent>
           <w:r>
-            <w:t>&lt;Content Select=”./Appellant/Address/Zip” /&gt;</w:t>
+            <w:t>&lt;Content Select=”./</w:t>
+          </w:r>
+          <w:r>
+            <w:t>ContactInfo</w:t>
+          </w:r>
+          <w:r>
+            <w:t>/Address/Zip” /&gt;</w:t>
           </w:r>
         </w:sdtContent>
       </w:sdt>
@@ -1680,6 +1664,7 @@
         </w:placeholder>
         <w:text/>
       </w:sdtPr>
+      <w:sdtEndPr/>
       <w:sdtContent>
         <w:p>
           <w:pPr>
@@ -1687,7 +1672,13 @@
             <w:ind w:left="1440" w:firstLine="720"/>
           </w:pPr>
           <w:r>
-            <w:t>&lt;Content Select=”./Appellant/Phone” /&gt;</w:t>
+            <w:t>&lt;Content Select=”./</w:t>
+          </w:r>
+          <w:r>
+            <w:t>ContactInfo</w:t>
+          </w:r>
+          <w:r>
+            <w:t>/Phone” /&gt;</w:t>
           </w:r>
         </w:p>
       </w:sdtContent>
@@ -1700,6 +1691,7 @@
         </w:placeholder>
         <w:text/>
       </w:sdtPr>
+      <w:sdtEndPr/>
       <w:sdtContent>
         <w:p>
           <w:pPr>
@@ -1707,7 +1699,13 @@
             <w:ind w:left="1440" w:firstLine="720"/>
           </w:pPr>
           <w:r>
-            <w:t>&lt;Content Select=”./Appellant/Email” /&gt;</w:t>
+            <w:t>&lt;Content Select=”./</w:t>
+          </w:r>
+          <w:r>
+            <w:t>ContactInfo</w:t>
+          </w:r>
+          <w:r>
+            <w:t>/Email” /&gt;</w:t>
           </w:r>
         </w:p>
       </w:sdtContent>
@@ -1731,20 +1729,13 @@
           </w:placeholder>
           <w:text/>
         </w:sdtPr>
+        <w:sdtEndPr/>
         <w:sdtContent>
           <w:r>
             <w:t>&lt;Content Sel</w:t>
           </w:r>
           <w:r>
-            <w:t>ect=”./</w:t>
-          </w:r>
-          <w:proofErr w:type="spellStart"/>
-          <w:r>
-            <w:t>CircuitCourtCase</w:t>
-          </w:r>
-          <w:proofErr w:type="spellEnd"/>
-          <w:r>
-            <w:t>/Role” /&gt;</w:t>
+            <w:t>ect=”./CircuitCourtCase/Role” /&gt;</w:t>
           </w:r>
         </w:sdtContent>
       </w:sdt>
@@ -3984,14 +3975,14 @@
     <w:charset w:val="00"/>
     <w:family w:val="roman"/>
     <w:pitch w:val="variable"/>
-    <w:sig w:usb0="E0002AFF" w:usb1="C0007843" w:usb2="00000009" w:usb3="00000000" w:csb0="000001FF" w:csb1="00000000"/>
+    <w:sig w:usb0="E0002EFF" w:usb1="C000785B" w:usb2="00000009" w:usb3="00000000" w:csb0="000001FF" w:csb1="00000000"/>
   </w:font>
   <w:font w:name="Arial">
     <w:panose1 w:val="020B0604020202020204"/>
     <w:charset w:val="00"/>
     <w:family w:val="swiss"/>
     <w:pitch w:val="variable"/>
-    <w:sig w:usb0="E0002AFF" w:usb1="C0007843" w:usb2="00000009" w:usb3="00000000" w:csb0="000001FF" w:csb1="00000000"/>
+    <w:sig w:usb0="E0002EFF" w:usb1="C0007843" w:usb2="00000009" w:usb3="00000000" w:csb0="000001FF" w:csb1="00000000"/>
   </w:font>
   <w:font w:name="Times">
     <w:panose1 w:val="02020603050405020304"/>
@@ -4012,14 +4003,14 @@
     <w:charset w:val="00"/>
     <w:family w:val="swiss"/>
     <w:pitch w:val="variable"/>
-    <w:sig w:usb0="E0002AFF" w:usb1="4000ACFF" w:usb2="00000001" w:usb3="00000000" w:csb0="000001FF" w:csb1="00000000"/>
+    <w:sig w:usb0="E0002AFF" w:usb1="C000247B" w:usb2="00000009" w:usb3="00000000" w:csb0="000001FF" w:csb1="00000000"/>
   </w:font>
   <w:font w:name="Calibri Light">
     <w:panose1 w:val="020F0302020204030204"/>
     <w:charset w:val="00"/>
     <w:family w:val="swiss"/>
     <w:pitch w:val="variable"/>
-    <w:sig w:usb0="A0002AEF" w:usb1="4000207B" w:usb2="00000000" w:usb3="00000000" w:csb0="000001FF" w:csb1="00000000"/>
+    <w:sig w:usb0="E0002AFF" w:usb1="C000247B" w:usb2="00000009" w:usb3="00000000" w:csb0="000001FF" w:csb1="00000000"/>
   </w:font>
 </w:fonts>
 </file>
@@ -4039,8 +4030,12 @@
   </w:compat>
   <w:rsids>
     <w:rsidRoot w:val="00B50891"/>
+    <w:rsid w:val="00235EBB"/>
+    <w:rsid w:val="009C4D8E"/>
     <w:rsid w:val="00B031E4"/>
     <w:rsid w:val="00B50891"/>
+    <w:rsid w:val="00DC3E69"/>
+    <w:rsid w:val="00F80317"/>
   </w:rsids>
   <m:mathPr>
     <m:mathFont m:val="Cambria Math"/>
@@ -4914,7 +4909,7 @@
 </file>
 
 <file path=customXml/itemProps1.xml><?xml version="1.0" encoding="utf-8"?>
-<ds:datastoreItem xmlns:ds="http://schemas.openxmlformats.org/officeDocument/2006/customXml" ds:itemID="{2C2D4D26-3B7D-41AA-B7CE-0FBE8BB7B115}">
+<ds:datastoreItem xmlns:ds="http://schemas.openxmlformats.org/officeDocument/2006/customXml" ds:itemID="{4DDBACB4-1215-4A9C-BA78-D388E314B33F}">
   <ds:schemaRefs>
     <ds:schemaRef ds:uri="http://schemas.openxmlformats.org/officeDocument/2006/bibliography"/>
   </ds:schemaRefs>

</xml_diff>

<commit_message>
fixed role on the word doc
</commit_message>
<xml_diff>
--- a/BriefAssistant/replyBriefTemplate.docx
+++ b/BriefAssistant/replyBriefTemplate.docx
@@ -20,7 +20,23 @@
         <w:jc w:val="center"/>
       </w:pPr>
       <w:r>
-        <w:t>C O U R T  O F  A P P E A L S</w:t>
+        <w:t xml:space="preserve">C O U R </w:t>
+      </w:r>
+      <w:proofErr w:type="gramStart"/>
+      <w:r>
+        <w:t>T  O</w:t>
+      </w:r>
+      <w:proofErr w:type="gramEnd"/>
+      <w:r>
+        <w:t xml:space="preserve"> F  A P </w:t>
+      </w:r>
+      <w:proofErr w:type="spellStart"/>
+      <w:r>
+        <w:t>P</w:t>
+      </w:r>
+      <w:proofErr w:type="spellEnd"/>
+      <w:r>
+        <w:t xml:space="preserve"> E A L S</w:t>
       </w:r>
     </w:p>
     <w:p>
@@ -48,13 +64,27 @@
             <w:rPr>
               <w:caps/>
             </w:rPr>
-            <w:t>&lt;Content Select=”.</w:t>
-          </w:r>
+            <w:t>&lt;Content Select=”</w:t>
+          </w:r>
+          <w:proofErr w:type="gramStart"/>
           <w:r>
             <w:rPr>
               <w:caps/>
             </w:rPr>
-            <w:t>/District” /&gt;</w:t>
+            <w:t>.</w:t>
+          </w:r>
+          <w:r>
+            <w:rPr>
+              <w:caps/>
+            </w:rPr>
+            <w:t>/</w:t>
+          </w:r>
+          <w:proofErr w:type="gramEnd"/>
+          <w:r>
+            <w:rPr>
+              <w:caps/>
+            </w:rPr>
+            <w:t>District” /&gt;</w:t>
           </w:r>
         </w:sdtContent>
       </w:sdt>
@@ -84,7 +114,20 @@
         <w:sdtEndPr/>
         <w:sdtContent>
           <w:r>
-            <w:t>&lt;Content Select=”./AppellateCourtCaseNumber” /&gt;</w:t>
+            <w:t>&lt;Content Select=”</w:t>
+          </w:r>
+          <w:proofErr w:type="gramStart"/>
+          <w:r>
+            <w:t>./</w:t>
+          </w:r>
+          <w:proofErr w:type="spellStart"/>
+          <w:proofErr w:type="gramEnd"/>
+          <w:r>
+            <w:t>AppellateCourtCaseNumber</w:t>
+          </w:r>
+          <w:proofErr w:type="spellEnd"/>
+          <w:r>
+            <w:t>” /&gt;</w:t>
           </w:r>
         </w:sdtContent>
       </w:sdt>
@@ -132,8 +175,16 @@
             <w:rPr>
               <w:caps/>
             </w:rPr>
-            <w:t>&lt;Content Select=”./</w:t>
-          </w:r>
+            <w:t>&lt;Content Select=”</w:t>
+          </w:r>
+          <w:proofErr w:type="gramStart"/>
+          <w:r>
+            <w:rPr>
+              <w:caps/>
+            </w:rPr>
+            <w:t>./</w:t>
+          </w:r>
+          <w:proofErr w:type="gramEnd"/>
           <w:r>
             <w:rPr>
               <w:caps/>
@@ -181,7 +232,20 @@
         <w:sdtEndPr/>
         <w:sdtContent>
           <w:r>
-            <w:t>&lt;Content Select=”./TopRole” /&gt;</w:t>
+            <w:t>&lt;Content Select=”</w:t>
+          </w:r>
+          <w:proofErr w:type="gramStart"/>
+          <w:r>
+            <w:t>./</w:t>
+          </w:r>
+          <w:proofErr w:type="spellStart"/>
+          <w:proofErr w:type="gramEnd"/>
+          <w:r>
+            <w:t>TopRole</w:t>
+          </w:r>
+          <w:proofErr w:type="spellEnd"/>
+          <w:r>
+            <w:t>” /&gt;</w:t>
           </w:r>
         </w:sdtContent>
       </w:sdt>
@@ -200,7 +264,14 @@
       </w:pPr>
       <w:r>
         <w:tab/>
-        <w:t>v.</w:t>
+      </w:r>
+      <w:proofErr w:type="gramStart"/>
+      <w:r>
+        <w:t>v</w:t>
+      </w:r>
+      <w:proofErr w:type="gramEnd"/>
+      <w:r>
+        <w:t>.</w:t>
       </w:r>
     </w:p>
     <w:p>
@@ -229,8 +300,16 @@
             <w:rPr>
               <w:caps/>
             </w:rPr>
-            <w:t>&lt;Content Select=”./</w:t>
-          </w:r>
+            <w:t>&lt;Content Select=”</w:t>
+          </w:r>
+          <w:proofErr w:type="gramStart"/>
+          <w:r>
+            <w:rPr>
+              <w:caps/>
+            </w:rPr>
+            <w:t>./</w:t>
+          </w:r>
+          <w:proofErr w:type="gramEnd"/>
           <w:r>
             <w:rPr>
               <w:caps/>
@@ -278,7 +357,20 @@
         <w:sdtEndPr/>
         <w:sdtContent>
           <w:r>
-            <w:t>&lt;Content Select=”./BottomRole” /&gt;</w:t>
+            <w:t>&lt;Content Select=”</w:t>
+          </w:r>
+          <w:proofErr w:type="gramStart"/>
+          <w:r>
+            <w:t>./</w:t>
+          </w:r>
+          <w:proofErr w:type="spellStart"/>
+          <w:proofErr w:type="gramEnd"/>
+          <w:r>
+            <w:t>BottomRole</w:t>
+          </w:r>
+          <w:proofErr w:type="spellEnd"/>
+          <w:r>
+            <w:t>” /&gt;</w:t>
           </w:r>
         </w:sdtContent>
       </w:sdt>
@@ -481,7 +573,15 @@
         <w:sdtEndPr/>
         <w:sdtContent>
           <w:r>
-            <w:t>&lt;Content Select=”./CircuitCourtCase/County” /&gt;</w:t>
+            <w:t>&lt;Content Select=”./</w:t>
+          </w:r>
+          <w:proofErr w:type="spellStart"/>
+          <w:r>
+            <w:t>CircuitCourtCase</w:t>
+          </w:r>
+          <w:proofErr w:type="spellEnd"/>
+          <w:r>
+            <w:t>/County” /&gt;</w:t>
           </w:r>
         </w:sdtContent>
       </w:sdt>
@@ -502,16 +602,29 @@
         <w:sdtEndPr/>
         <w:sdtContent>
           <w:r>
-            <w:t>&lt;Content Select=”./C</w:t>
+            <w:t>&lt;Content Select=”./</w:t>
+          </w:r>
+          <w:proofErr w:type="spellStart"/>
+          <w:r>
+            <w:t>C</w:t>
           </w:r>
           <w:r>
             <w:t>ircuitCourtCase</w:t>
           </w:r>
-          <w:r>
-            <w:t>/Case</w:t>
-          </w:r>
-          <w:r>
-            <w:t>Number” /&gt;</w:t>
+          <w:proofErr w:type="spellEnd"/>
+          <w:r>
+            <w:t>/</w:t>
+          </w:r>
+          <w:proofErr w:type="spellStart"/>
+          <w:r>
+            <w:t>Case</w:t>
+          </w:r>
+          <w:r>
+            <w:t>Number</w:t>
+          </w:r>
+          <w:proofErr w:type="spellEnd"/>
+          <w:r>
+            <w:t>” /&gt;</w:t>
           </w:r>
         </w:sdtContent>
       </w:sdt>
@@ -537,7 +650,23 @@
         <w:sdtEndPr/>
         <w:sdtContent>
           <w:r>
-            <w:t>&lt;Content Select=”./CircuitCourtCase/JudgeFirstName” /&gt;</w:t>
+            <w:t>&lt;Content Select=”./</w:t>
+          </w:r>
+          <w:proofErr w:type="spellStart"/>
+          <w:r>
+            <w:t>CircuitCourtCase</w:t>
+          </w:r>
+          <w:proofErr w:type="spellEnd"/>
+          <w:r>
+            <w:t>/</w:t>
+          </w:r>
+          <w:proofErr w:type="spellStart"/>
+          <w:r>
+            <w:t>JudgeFirstName</w:t>
+          </w:r>
+          <w:proofErr w:type="spellEnd"/>
+          <w:r>
+            <w:t>” /&gt;</w:t>
           </w:r>
         </w:sdtContent>
       </w:sdt>
@@ -555,7 +684,23 @@
         <w:sdtEndPr/>
         <w:sdtContent>
           <w:r>
-            <w:t>&lt;Content Select=”./CircuitCourtCase/JudgeLastName” /&gt;</w:t>
+            <w:t>&lt;Content Select=”./</w:t>
+          </w:r>
+          <w:proofErr w:type="spellStart"/>
+          <w:r>
+            <w:t>CircuitCourtCase</w:t>
+          </w:r>
+          <w:proofErr w:type="spellEnd"/>
+          <w:r>
+            <w:t>/</w:t>
+          </w:r>
+          <w:proofErr w:type="spellStart"/>
+          <w:r>
+            <w:t>JudgeLastName</w:t>
+          </w:r>
+          <w:proofErr w:type="spellEnd"/>
+          <w:r>
+            <w:t>” /&gt;</w:t>
           </w:r>
         </w:sdtContent>
       </w:sdt>
@@ -669,9 +814,11 @@
           <w:r>
             <w:t>&lt;Content Select=”./</w:t>
           </w:r>
+          <w:proofErr w:type="spellStart"/>
           <w:r>
             <w:t>ContactInfo</w:t>
           </w:r>
+          <w:proofErr w:type="spellEnd"/>
           <w:r>
             <w:t>/Address/Street” /&gt;</w:t>
           </w:r>
@@ -694,7 +841,15 @@
         <w:sdtEndPr/>
         <w:sdtContent>
           <w:r>
-            <w:t>&lt;Content Select=”./ContactInfo/Address/City” /&gt;</w:t>
+            <w:t>&lt;Content Select=”./</w:t>
+          </w:r>
+          <w:proofErr w:type="spellStart"/>
+          <w:r>
+            <w:t>ContactInfo</w:t>
+          </w:r>
+          <w:proofErr w:type="spellEnd"/>
+          <w:r>
+            <w:t>/Address/City” /&gt;</w:t>
           </w:r>
         </w:sdtContent>
       </w:sdt>
@@ -712,8 +867,13 @@
         <w:sdtEndPr/>
         <w:sdtContent>
           <w:r>
-            <w:t>&lt;Content Select=”./ContactInfo</w:t>
-          </w:r>
+            <w:t>&lt;Content Select=”./</w:t>
+          </w:r>
+          <w:proofErr w:type="spellStart"/>
+          <w:r>
+            <w:t>ContactInfo</w:t>
+          </w:r>
+          <w:proofErr w:type="spellEnd"/>
           <w:r>
             <w:t>/Address/State” /&gt;</w:t>
           </w:r>
@@ -733,8 +893,13 @@
         <w:sdtEndPr/>
         <w:sdtContent>
           <w:r>
-            <w:t>&lt;Content Select=”./ContactInfo</w:t>
-          </w:r>
+            <w:t>&lt;Content Select=”./</w:t>
+          </w:r>
+          <w:proofErr w:type="spellStart"/>
+          <w:r>
+            <w:t>ContactInfo</w:t>
+          </w:r>
+          <w:proofErr w:type="spellEnd"/>
           <w:r>
             <w:t>/Address/Zip” /&gt;</w:t>
           </w:r>
@@ -757,8 +922,13 @@
             <w:ind w:left="1440" w:firstLine="720"/>
           </w:pPr>
           <w:r>
-            <w:t>&lt;Content Select=”./ContactInfo</w:t>
-          </w:r>
+            <w:t>&lt;Content Select=”./</w:t>
+          </w:r>
+          <w:proofErr w:type="spellStart"/>
+          <w:r>
+            <w:t>ContactInfo</w:t>
+          </w:r>
+          <w:proofErr w:type="spellEnd"/>
           <w:r>
             <w:t>/Phone” /&gt;</w:t>
           </w:r>
@@ -781,8 +951,13 @@
             <w:ind w:left="1440" w:firstLine="720"/>
           </w:pPr>
           <w:r>
-            <w:t>&lt;Content Select=”./ContactInfo</w:t>
-          </w:r>
+            <w:t>&lt;Content Select=”./</w:t>
+          </w:r>
+          <w:proofErr w:type="spellStart"/>
+          <w:r>
+            <w:t>ContactInfo</w:t>
+          </w:r>
+          <w:proofErr w:type="spellEnd"/>
           <w:r>
             <w:t>/Email” /&gt;</w:t>
           </w:r>
@@ -808,16 +983,26 @@
           </w:placeholder>
           <w:text/>
         </w:sdtPr>
-        <w:sdtEndPr/>
         <w:sdtContent>
           <w:r>
             <w:t>&lt;Content Sel</w:t>
           </w:r>
           <w:r>
-            <w:t>ect=”./CircuitCourtCase/Role” /&gt;</w:t>
+            <w:t>ect=”./</w:t>
+          </w:r>
+          <w:proofErr w:type="spellStart"/>
+          <w:r>
+            <w:t>CircuitCourtCase</w:t>
+          </w:r>
+          <w:proofErr w:type="spellEnd"/>
+          <w:r>
+            <w:t>/Role” /&gt;</w:t>
           </w:r>
         </w:sdtContent>
       </w:sdt>
+      <w:r>
+        <w:t>-Appellant</w:t>
+      </w:r>
     </w:p>
     <w:p>
       <w:pPr>
@@ -1053,7 +1238,15 @@
             <w:pStyle w:val="Double"/>
           </w:pPr>
           <w:r>
-            <w:t>&lt;Content Select=”./Argument” /&gt;</w:t>
+            <w:t>&lt;Content Select=”</w:t>
+          </w:r>
+          <w:proofErr w:type="gramStart"/>
+          <w:r>
+            <w:t>./</w:t>
+          </w:r>
+          <w:proofErr w:type="gramEnd"/>
+          <w:r>
+            <w:t>Argument” /&gt;</w:t>
           </w:r>
         </w:p>
       </w:sdtContent>
@@ -1089,7 +1282,15 @@
             <w:pStyle w:val="Double"/>
           </w:pPr>
           <w:r>
-            <w:t>&lt;Content Select=”./Conclusion” /&gt;</w:t>
+            <w:t>&lt;Content Select=”</w:t>
+          </w:r>
+          <w:proofErr w:type="gramStart"/>
+          <w:r>
+            <w:t>./</w:t>
+          </w:r>
+          <w:proofErr w:type="gramEnd"/>
+          <w:r>
+            <w:t>Conclusion” /&gt;</w:t>
           </w:r>
         </w:p>
       </w:sdtContent>
@@ -1207,9 +1408,11 @@
           <w:r>
             <w:t>&lt;Content Select=”./</w:t>
           </w:r>
+          <w:proofErr w:type="spellStart"/>
           <w:r>
             <w:t>ContactInfo</w:t>
           </w:r>
+          <w:proofErr w:type="spellEnd"/>
           <w:r>
             <w:t>/Address/Street” /&gt;</w:t>
           </w:r>
@@ -1234,9 +1437,11 @@
           <w:r>
             <w:t>&lt;Content Select=”./</w:t>
           </w:r>
+          <w:proofErr w:type="spellStart"/>
           <w:r>
             <w:t>ContactInfo</w:t>
           </w:r>
+          <w:proofErr w:type="spellEnd"/>
           <w:r>
             <w:t>/Address/City” /&gt;</w:t>
           </w:r>
@@ -1258,9 +1463,11 @@
           <w:r>
             <w:t>&lt;Content Select=”./</w:t>
           </w:r>
+          <w:proofErr w:type="spellStart"/>
           <w:r>
             <w:t>ContactInfo</w:t>
           </w:r>
+          <w:proofErr w:type="spellEnd"/>
           <w:r>
             <w:t>/Address/State” /&gt;</w:t>
           </w:r>
@@ -1282,9 +1489,11 @@
           <w:r>
             <w:t>&lt;Content Select=”./</w:t>
           </w:r>
+          <w:proofErr w:type="spellStart"/>
           <w:r>
             <w:t>ContactInfo</w:t>
           </w:r>
+          <w:proofErr w:type="spellEnd"/>
           <w:r>
             <w:t>/Address/Zip” /&gt;</w:t>
           </w:r>
@@ -1309,9 +1518,11 @@
           <w:r>
             <w:t>&lt;Content Select=”./</w:t>
           </w:r>
+          <w:proofErr w:type="spellStart"/>
           <w:r>
             <w:t>ContactInfo</w:t>
           </w:r>
+          <w:proofErr w:type="spellEnd"/>
           <w:r>
             <w:t>/Phone” /&gt;</w:t>
           </w:r>
@@ -1336,9 +1547,11 @@
           <w:r>
             <w:t>&lt;Content Select=”./</w:t>
           </w:r>
+          <w:proofErr w:type="spellStart"/>
           <w:r>
             <w:t>ContactInfo</w:t>
           </w:r>
+          <w:proofErr w:type="spellEnd"/>
           <w:r>
             <w:t>/Email” /&gt;</w:t>
           </w:r>
@@ -1370,7 +1583,15 @@
             <w:t>&lt;Content Sel</w:t>
           </w:r>
           <w:r>
-            <w:t>ect=”./CircuitCourtCase/Role” /&gt;</w:t>
+            <w:t>ect=”./</w:t>
+          </w:r>
+          <w:proofErr w:type="spellStart"/>
+          <w:r>
+            <w:t>CircuitCourtCase</w:t>
+          </w:r>
+          <w:proofErr w:type="spellEnd"/>
+          <w:r>
+            <w:t>/Role” /&gt;</w:t>
           </w:r>
         </w:sdtContent>
       </w:sdt>
@@ -1572,9 +1793,11 @@
           <w:r>
             <w:t>&lt;Content Select=”./</w:t>
           </w:r>
+          <w:proofErr w:type="spellStart"/>
           <w:r>
             <w:t>ContactInfo</w:t>
           </w:r>
+          <w:proofErr w:type="spellEnd"/>
           <w:r>
             <w:t>/Address/Street” /&gt;</w:t>
           </w:r>
@@ -1599,9 +1822,11 @@
           <w:r>
             <w:t>&lt;Content Select=”./</w:t>
           </w:r>
+          <w:proofErr w:type="spellStart"/>
           <w:r>
             <w:t>ContactInfo</w:t>
           </w:r>
+          <w:proofErr w:type="spellEnd"/>
           <w:r>
             <w:t>/Address/City” /&gt;</w:t>
           </w:r>
@@ -1623,9 +1848,11 @@
           <w:r>
             <w:t>&lt;Content Select=”./</w:t>
           </w:r>
+          <w:proofErr w:type="spellStart"/>
           <w:r>
             <w:t>ContactInfo</w:t>
           </w:r>
+          <w:proofErr w:type="spellEnd"/>
           <w:r>
             <w:t>/Address/State” /&gt;</w:t>
           </w:r>
@@ -1647,9 +1874,11 @@
           <w:r>
             <w:t>&lt;Content Select=”./</w:t>
           </w:r>
+          <w:proofErr w:type="spellStart"/>
           <w:r>
             <w:t>ContactInfo</w:t>
           </w:r>
+          <w:proofErr w:type="spellEnd"/>
           <w:r>
             <w:t>/Address/Zip” /&gt;</w:t>
           </w:r>
@@ -1674,9 +1903,11 @@
           <w:r>
             <w:t>&lt;Content Select=”./</w:t>
           </w:r>
+          <w:proofErr w:type="spellStart"/>
           <w:r>
             <w:t>ContactInfo</w:t>
           </w:r>
+          <w:proofErr w:type="spellEnd"/>
           <w:r>
             <w:t>/Phone” /&gt;</w:t>
           </w:r>
@@ -1701,9 +1932,11 @@
           <w:r>
             <w:t>&lt;Content Select=”./</w:t>
           </w:r>
+          <w:proofErr w:type="spellStart"/>
           <w:r>
             <w:t>ContactInfo</w:t>
           </w:r>
+          <w:proofErr w:type="spellEnd"/>
           <w:r>
             <w:t>/Email” /&gt;</w:t>
           </w:r>
@@ -1735,7 +1968,15 @@
             <w:t>&lt;Content Sel</w:t>
           </w:r>
           <w:r>
-            <w:t>ect=”./CircuitCourtCase/Role” /&gt;</w:t>
+            <w:t>ect=”./</w:t>
+          </w:r>
+          <w:proofErr w:type="spellStart"/>
+          <w:r>
+            <w:t>CircuitCourtCase</w:t>
+          </w:r>
+          <w:proofErr w:type="spellEnd"/>
+          <w:r>
+            <w:t>/Role” /&gt;</w:t>
           </w:r>
         </w:sdtContent>
       </w:sdt>
@@ -3975,21 +4216,21 @@
     <w:charset w:val="00"/>
     <w:family w:val="roman"/>
     <w:pitch w:val="variable"/>
-    <w:sig w:usb0="E0002EFF" w:usb1="C000785B" w:usb2="00000009" w:usb3="00000000" w:csb0="000001FF" w:csb1="00000000"/>
+    <w:sig w:usb0="E0002AFF" w:usb1="C0007843" w:usb2="00000009" w:usb3="00000000" w:csb0="000001FF" w:csb1="00000000"/>
   </w:font>
   <w:font w:name="Arial">
     <w:panose1 w:val="020B0604020202020204"/>
     <w:charset w:val="00"/>
     <w:family w:val="swiss"/>
     <w:pitch w:val="variable"/>
-    <w:sig w:usb0="E0002EFF" w:usb1="C0007843" w:usb2="00000009" w:usb3="00000000" w:csb0="000001FF" w:csb1="00000000"/>
+    <w:sig w:usb0="E0002AFF" w:usb1="C0007843" w:usb2="00000009" w:usb3="00000000" w:csb0="000001FF" w:csb1="00000000"/>
   </w:font>
   <w:font w:name="Times">
     <w:panose1 w:val="02020603050405020304"/>
     <w:charset w:val="00"/>
     <w:family w:val="roman"/>
     <w:pitch w:val="variable"/>
-    <w:sig w:usb0="E0002EFF" w:usb1="C000785B" w:usb2="00000009" w:usb3="00000000" w:csb0="000001FF" w:csb1="00000000"/>
+    <w:sig w:usb0="E0002EFF" w:usb1="C0007843" w:usb2="00000009" w:usb3="00000000" w:csb0="000001FF" w:csb1="00000000"/>
   </w:font>
   <w:font w:name="Tahoma">
     <w:panose1 w:val="020B0604030504040204"/>
@@ -4003,7 +4244,7 @@
     <w:charset w:val="00"/>
     <w:family w:val="swiss"/>
     <w:pitch w:val="variable"/>
-    <w:sig w:usb0="E0002AFF" w:usb1="C000247B" w:usb2="00000009" w:usb3="00000000" w:csb0="000001FF" w:csb1="00000000"/>
+    <w:sig w:usb0="E00002FF" w:usb1="4000ACFF" w:usb2="00000001" w:usb3="00000000" w:csb0="0000019F" w:csb1="00000000"/>
   </w:font>
   <w:font w:name="Calibri Light">
     <w:panose1 w:val="020F0302020204030204"/>
@@ -4035,6 +4276,7 @@
     <w:rsid w:val="00B031E4"/>
     <w:rsid w:val="00B50891"/>
     <w:rsid w:val="00DC3E69"/>
+    <w:rsid w:val="00F74E7A"/>
     <w:rsid w:val="00F80317"/>
   </w:rsids>
   <m:mathPr>
@@ -4909,7 +5151,7 @@
 </file>
 
 <file path=customXml/itemProps1.xml><?xml version="1.0" encoding="utf-8"?>
-<ds:datastoreItem xmlns:ds="http://schemas.openxmlformats.org/officeDocument/2006/customXml" ds:itemID="{4DDBACB4-1215-4A9C-BA78-D388E314B33F}">
+<ds:datastoreItem xmlns:ds="http://schemas.openxmlformats.org/officeDocument/2006/customXml" ds:itemID="{FA571725-72F1-4711-A49E-DFBAACA06D78}">
   <ds:schemaRefs>
     <ds:schemaRef ds:uri="http://schemas.openxmlformats.org/officeDocument/2006/bibliography"/>
   </ds:schemaRefs>

</xml_diff>